<commit_message>
added rough draft for image stabilization progress report.
</commit_message>
<xml_diff>
--- a/project_progress.docx
+++ b/project_progress.docx
@@ -4,30 +4,124 @@
   <w:body>
     <w:p>
       <w:pPr>
-        <w:pStyle w:val="Normal"/>
-        <w:rPr/>
-      </w:pPr>
-      <w:r>
-        <w:rPr/>
-        <w:t>Jon's section:</w:t>
-      </w:r>
-    </w:p>
-    <w:p>
-      <w:pPr>
-        <w:pStyle w:val="Normal"/>
-        <w:rPr/>
-      </w:pPr>
-      <w:r>
-        <w:rPr/>
-      </w:r>
-    </w:p>
-    <w:p>
-      <w:pPr>
-        <w:pStyle w:val="Normal"/>
-        <w:rPr/>
-      </w:pPr>
-      <w:r>
-        <w:rPr/>
+        <w:pStyle w:val="Subtitle"/>
+        <w:spacing w:before="240" w:after="120"/>
+        <w:rPr/>
+      </w:pPr>
+      <w:r>
+        <w:rPr/>
+        <w:t xml:space="preserve">Image Stabilization – </w:t>
+      </w:r>
+      <w:r>
+        <w:rPr/>
+        <w:t>Jon</w:t>
+      </w:r>
+    </w:p>
+    <w:p>
+      <w:pPr>
+        <w:pStyle w:val="Normal"/>
+        <w:rPr>
+          <w:i w:val="false"/>
+          <w:iCs w:val="false"/>
+        </w:rPr>
+      </w:pPr>
+      <w:r>
+        <w:rPr/>
+        <w:t xml:space="preserve">I am working on image stabilization in order to increase the accuracy of tracking. At the moment I have a tool which can track points in a video, and I began attempting to implement warping the video so that it is more stable throughout. My current implementation of warping results in a significantly more unstable image, so there is definitely something I'm missing regarding stabilization. In order to implement this feature, I am using OpenCV's </w:t>
+      </w:r>
+      <w:r>
+        <w:rPr>
+          <w:i/>
+          <w:iCs/>
+        </w:rPr>
+        <w:t>goodFeaturesToTrack</w:t>
+      </w:r>
+      <w:r>
+        <w:rPr>
+          <w:i w:val="false"/>
+          <w:iCs w:val="false"/>
+        </w:rPr>
+        <w:t xml:space="preserve">, </w:t>
+      </w:r>
+      <w:r>
+        <w:rPr>
+          <w:i/>
+          <w:iCs/>
+        </w:rPr>
+        <w:t>calcOpticalFlowPyrLK</w:t>
+      </w:r>
+      <w:r>
+        <w:rPr>
+          <w:i w:val="false"/>
+          <w:iCs w:val="false"/>
+        </w:rPr>
+        <w:t xml:space="preserve">, </w:t>
+      </w:r>
+      <w:r>
+        <w:rPr>
+          <w:i/>
+          <w:iCs/>
+        </w:rPr>
+        <w:t>findHomography</w:t>
+      </w:r>
+      <w:r>
+        <w:rPr>
+          <w:i w:val="false"/>
+          <w:iCs w:val="false"/>
+        </w:rPr>
+        <w:t xml:space="preserve">, and </w:t>
+      </w:r>
+      <w:r>
+        <w:rPr>
+          <w:i/>
+          <w:iCs/>
+        </w:rPr>
+        <w:t>warpPerspective</w:t>
+      </w:r>
+      <w:r>
+        <w:rPr>
+          <w:i w:val="false"/>
+          <w:iCs w:val="false"/>
+        </w:rPr>
+        <w:t xml:space="preserve"> functions.</w:t>
+      </w:r>
+    </w:p>
+    <w:p>
+      <w:pPr>
+        <w:pStyle w:val="Normal"/>
+        <w:rPr/>
+      </w:pPr>
+      <w:r>
+        <w:rPr/>
+      </w:r>
+    </w:p>
+    <w:p>
+      <w:pPr>
+        <w:pStyle w:val="Normal"/>
+        <w:rPr/>
+      </w:pPr>
+      <w:r>
+        <w:rPr/>
+        <w:t>I have done some research on how to implement good image stabilization with OpenCV, and I found one resource which includes very general steps. This source only uses rigid Euclidean transforms, followed by trajectory calculation and smoothing, and calculating a final transform using the trajectories. I am going to attempt to implement this image stabilization method.</w:t>
+      </w:r>
+    </w:p>
+    <w:p>
+      <w:pPr>
+        <w:pStyle w:val="Normal"/>
+        <w:rPr/>
+      </w:pPr>
+      <w:r>
+        <w:rPr/>
+      </w:r>
+    </w:p>
+    <w:p>
+      <w:pPr>
+        <w:pStyle w:val="Normal"/>
+        <w:rPr/>
+      </w:pPr>
+      <w:r>
+        <w:rPr/>
+        <w:t>There may be a problem in the future with the videos of the monkeys where some features are tracked that are on a monkey, which would cause a disparity when calculating the transformation between frames. I may have to implement a way to exclude some features when tracking, but I will leave that to be completed later. For now I am testing on smaller videos taken on my phone with a significant amount of instability.</w:t>
       </w:r>
     </w:p>
     <w:p>
@@ -150,6 +244,24 @@
       <w:lang w:val="en-US" w:eastAsia="zh-CN" w:bidi="hi-IN"/>
     </w:rPr>
   </w:style>
+  <w:style w:type="paragraph" w:styleId="Heading1">
+    <w:name w:val="Heading 1"/>
+    <w:basedOn w:val="Heading"/>
+    <w:pPr/>
+    <w:rPr/>
+  </w:style>
+  <w:style w:type="paragraph" w:styleId="Heading2">
+    <w:name w:val="Heading 2"/>
+    <w:basedOn w:val="Heading"/>
+    <w:pPr/>
+    <w:rPr/>
+  </w:style>
+  <w:style w:type="paragraph" w:styleId="Heading3">
+    <w:name w:val="Heading 3"/>
+    <w:basedOn w:val="Heading"/>
+    <w:pPr/>
+    <w:rPr/>
+  </w:style>
   <w:style w:type="paragraph" w:styleId="Heading">
     <w:name w:val="Heading"/>
     <w:basedOn w:val="Normal"/>
@@ -205,5 +317,23 @@
       <w:rFonts w:cs="FreeSans"/>
     </w:rPr>
   </w:style>
+  <w:style w:type="paragraph" w:styleId="Quotations">
+    <w:name w:val="Quotations"/>
+    <w:basedOn w:val="Normal"/>
+    <w:pPr/>
+    <w:rPr/>
+  </w:style>
+  <w:style w:type="paragraph" w:styleId="Title">
+    <w:name w:val="Title"/>
+    <w:basedOn w:val="Heading"/>
+    <w:pPr/>
+    <w:rPr/>
+  </w:style>
+  <w:style w:type="paragraph" w:styleId="Subtitle">
+    <w:name w:val="Subtitle"/>
+    <w:basedOn w:val="Heading"/>
+    <w:pPr/>
+    <w:rPr/>
+  </w:style>
 </w:styles>
 </file>
</xml_diff>

<commit_message>
started second version, better results
</commit_message>
<xml_diff>
--- a/project_progress.docx
+++ b/project_progress.docx
@@ -10,24 +10,50 @@
       </w:pPr>
       <w:r>
         <w:rPr/>
-        <w:t xml:space="preserve">Image Stabilization – </w:t>
-      </w:r>
-      <w:r>
-        <w:rPr/>
-        <w:t>Jon</w:t>
-      </w:r>
-    </w:p>
-    <w:p>
-      <w:pPr>
-        <w:pStyle w:val="Normal"/>
-        <w:rPr>
-          <w:i w:val="false"/>
-          <w:iCs w:val="false"/>
-        </w:rPr>
-      </w:pPr>
-      <w:r>
-        <w:rPr/>
-        <w:t xml:space="preserve">I am working on image stabilization in order to increase the accuracy of tracking. At the moment I have a tool which can track points in a video, and I began attempting to implement warping the video so that it is more stable throughout. My current implementation of warping results in a significantly more unstable image, so there is definitely something I'm missing regarding stabilization. In order to implement this feature, I am using OpenCV's </w:t>
+        <w:t>Image Stabilization – Jon</w:t>
+      </w:r>
+    </w:p>
+    <w:p>
+      <w:pPr>
+        <w:pStyle w:val="Normal"/>
+        <w:rPr>
+          <w:i w:val="false"/>
+          <w:iCs w:val="false"/>
+        </w:rPr>
+      </w:pPr>
+      <w:r>
+        <w:rPr/>
+        <w:t>I am working on image stabilization in order to increase the accuracy of tracking. At the moment I have a tool which can track points in a video, and I began attempting to implement warping the video so that it is more stable throughout</w:t>
+      </w:r>
+      <w:r>
+        <w:rPr>
+          <w:i w:val="false"/>
+          <w:iCs w:val="false"/>
+        </w:rPr>
+        <w:t>.</w:t>
+      </w:r>
+    </w:p>
+    <w:p>
+      <w:pPr>
+        <w:pStyle w:val="Normal"/>
+        <w:rPr>
+          <w:i w:val="false"/>
+          <w:iCs w:val="false"/>
+        </w:rPr>
+      </w:pPr>
+      <w:r>
+        <w:rPr>
+          <w:i w:val="false"/>
+          <w:iCs w:val="false"/>
+        </w:rPr>
+        <w:tab/>
+      </w:r>
+      <w:r>
+        <w:rPr>
+          <w:i w:val="false"/>
+          <w:iCs w:val="false"/>
+        </w:rPr>
+        <w:t xml:space="preserve">My first attempt at stabilizing a video used OpenCV's </w:t>
       </w:r>
       <w:r>
         <w:rPr>
@@ -83,44 +109,40 @@
           <w:i w:val="false"/>
           <w:iCs w:val="false"/>
         </w:rPr>
-        <w:t xml:space="preserve"> functions.</w:t>
-      </w:r>
-    </w:p>
-    <w:p>
-      <w:pPr>
-        <w:pStyle w:val="Normal"/>
-        <w:rPr/>
-      </w:pPr>
-      <w:r>
-        <w:rPr/>
-      </w:r>
-    </w:p>
-    <w:p>
-      <w:pPr>
-        <w:pStyle w:val="Normal"/>
-        <w:rPr/>
-      </w:pPr>
-      <w:r>
-        <w:rPr/>
-        <w:t>I have done some research on how to implement good image stabilization with OpenCV, and I found one resource which includes very general steps. This source only uses rigid Euclidean transforms, followed by trajectory calculation and smoothing, and calculating a final transform using the trajectories. I am going to attempt to implement this image stabilization method.</w:t>
-      </w:r>
-    </w:p>
-    <w:p>
-      <w:pPr>
-        <w:pStyle w:val="Normal"/>
-        <w:rPr/>
-      </w:pPr>
-      <w:r>
-        <w:rPr/>
-      </w:r>
-    </w:p>
-    <w:p>
-      <w:pPr>
-        <w:pStyle w:val="Normal"/>
-        <w:rPr/>
-      </w:pPr>
-      <w:r>
-        <w:rPr/>
+        <w:t xml:space="preserve"> functions. Unfortunately, the results were significantly more unstable than the original video. Because of these results I began to do more research on methods of image stabilization. I may attempt to implement this version later, as I believe there were a few steps I was missing.</w:t>
+      </w:r>
+    </w:p>
+    <w:p>
+      <w:pPr>
+        <w:pStyle w:val="Normal"/>
+        <w:rPr/>
+      </w:pPr>
+      <w:r>
+        <w:rPr/>
+        <w:tab/>
+        <w:t xml:space="preserve">I found one resource which includes very general steps </w:t>
+      </w:r>
+      <w:r>
+        <w:rPr/>
+        <w:t>on how to do stabilization</w:t>
+      </w:r>
+      <w:r>
+        <w:rPr/>
+        <w:t xml:space="preserve">. This source only uses rigid Euclidean transforms, followed by trajectory calculation and smoothing, and calculating a final transform using the trajectories. </w:t>
+      </w:r>
+      <w:r>
+        <w:rPr/>
+        <w:t>I implemented calculating rigid euclidean transforms and simply applying those transformations frame by frame, and the results were significantly better. I will add the additional steps next.</w:t>
+      </w:r>
+    </w:p>
+    <w:p>
+      <w:pPr>
+        <w:pStyle w:val="Normal"/>
+        <w:rPr/>
+      </w:pPr>
+      <w:r>
+        <w:rPr/>
+        <w:tab/>
         <w:t>There may be a problem in the future with the videos of the monkeys where some features are tracked that are on a monkey, which would cause a disparity when calculating the transformation between frames. I may have to implement a way to exclude some features when tracking, but I will leave that to be completed later. For now I am testing on smaller videos taken on my phone with a significant amount of instability.</w:t>
       </w:r>
     </w:p>

</xml_diff>